<commit_message>
docs(inf/lab2): 📝 update report
</commit_message>
<xml_diff>
--- a/informatics/lab2/docs/Информатика ЛР2 Р3107 Рязанов Никита.docx
+++ b/informatics/lab2/docs/Информатика ЛР2 Р3107 Рязанов Никита.docx
@@ -485,7 +485,7 @@
         </w:rPr>
         <w:fldChar w:fldCharType="separate"/>
       </w:r>
-      <w:hyperlink w:anchor="_Toc178339612" w:history="1">
+      <w:hyperlink w:anchor="_Toc179544660" w:history="1">
         <w:r>
           <w:rPr>
             <w:rStyle w:val="ac"/>
@@ -512,7 +512,7 @@
             <w:noProof/>
             <w:webHidden/>
           </w:rPr>
-          <w:instrText xml:space="preserve"> PAGEREF _Toc178339612 \h </w:instrText>
+          <w:instrText xml:space="preserve"> PAGEREF _Toc179544660 \h </w:instrText>
         </w:r>
         <w:r>
           <w:rPr>
@@ -553,7 +553,7 @@
           <w:sz w:val="22"/>
         </w:rPr>
       </w:pPr>
-      <w:hyperlink w:anchor="_Toc178339613" w:history="1">
+      <w:hyperlink w:anchor="_Toc179544661" w:history="1">
         <w:r>
           <w:rPr>
             <w:rStyle w:val="ac"/>
@@ -580,7 +580,7 @@
             <w:noProof/>
             <w:webHidden/>
           </w:rPr>
-          <w:instrText xml:space="preserve"> PAGEREF _Toc178339613 \h </w:instrText>
+          <w:instrText xml:space="preserve"> PAGEREF _Toc179544661 \h </w:instrText>
         </w:r>
         <w:r>
           <w:rPr>
@@ -621,7 +621,7 @@
           <w:sz w:val="22"/>
         </w:rPr>
       </w:pPr>
-      <w:hyperlink w:anchor="_Toc178339614" w:history="1">
+      <w:hyperlink w:anchor="_Toc179544662" w:history="1">
         <w:r>
           <w:rPr>
             <w:rStyle w:val="ac"/>
@@ -648,7 +648,7 @@
             <w:noProof/>
             <w:webHidden/>
           </w:rPr>
-          <w:instrText xml:space="preserve"> PAGEREF _Toc178339614 \h </w:instrText>
+          <w:instrText xml:space="preserve"> PAGEREF _Toc179544662 \h </w:instrText>
         </w:r>
         <w:r>
           <w:rPr>
@@ -668,7 +668,7 @@
             <w:noProof/>
             <w:webHidden/>
           </w:rPr>
-          <w:t>7</w:t>
+          <w:t>9</w:t>
         </w:r>
         <w:r>
           <w:rPr>
@@ -689,7 +689,7 @@
           <w:sz w:val="22"/>
         </w:rPr>
       </w:pPr>
-      <w:hyperlink w:anchor="_Toc178339615" w:history="1">
+      <w:hyperlink w:anchor="_Toc179544663" w:history="1">
         <w:r>
           <w:rPr>
             <w:rStyle w:val="ac"/>
@@ -716,7 +716,7 @@
             <w:noProof/>
             <w:webHidden/>
           </w:rPr>
-          <w:instrText xml:space="preserve"> PAGEREF _Toc178339615 \h </w:instrText>
+          <w:instrText xml:space="preserve"> PAGEREF _Toc179544663 \h </w:instrText>
         </w:r>
         <w:r>
           <w:rPr>
@@ -736,7 +736,7 @@
             <w:noProof/>
             <w:webHidden/>
           </w:rPr>
-          <w:t>8</w:t>
+          <w:t>10</w:t>
         </w:r>
         <w:r>
           <w:rPr>
@@ -769,7 +769,7 @@
       <w:pPr>
         <w:pStyle w:val="aa"/>
       </w:pPr>
-      <w:bookmarkStart w:id="0" w:name="_Toc178339612"/>
+      <w:bookmarkStart w:id="0" w:name="_Toc179544660"/>
       <w:r>
         <w:lastRenderedPageBreak/>
         <w:t>Задание</w:t>
@@ -1019,27 +1019,14 @@
       <w:r>
         <w:t xml:space="preserve">Рисунок </w:t>
       </w:r>
-      <w:r>
-        <w:fldChar w:fldCharType="begin"/>
-      </w:r>
-      <w:r>
-        <w:instrText xml:space="preserve"> SEQ Рисунок \* ARABIC </w:instrText>
-      </w:r>
-      <w:r>
-        <w:fldChar w:fldCharType="separate"/>
-      </w:r>
-      <w:r>
-        <w:rPr>
-          <w:noProof/>
-        </w:rPr>
-        <w:t>1</w:t>
-      </w:r>
-      <w:r>
-        <w:rPr>
-          <w:noProof/>
-        </w:rPr>
-        <w:fldChar w:fldCharType="end"/>
-      </w:r>
+      <w:fldSimple w:instr=" SEQ Рисунок \* ARABIC ">
+        <w:r>
+          <w:rPr>
+            <w:noProof/>
+          </w:rPr>
+          <w:t>1</w:t>
+        </w:r>
+      </w:fldSimple>
       <w:bookmarkEnd w:id="1"/>
       <w:r>
         <w:t>.</w:t>
@@ -1058,7 +1045,7 @@
       <w:pPr>
         <w:pStyle w:val="aa"/>
       </w:pPr>
-      <w:bookmarkStart w:id="2" w:name="_Toc178339613"/>
+      <w:bookmarkStart w:id="2" w:name="_Toc179544661"/>
       <w:r>
         <w:lastRenderedPageBreak/>
         <w:t>Основные этапы вычисления</w:t>
@@ -1160,13 +1147,7 @@
         <w:fldChar w:fldCharType="separate"/>
       </w:r>
       <w:r>
-        <w:t>ри</w:t>
-      </w:r>
-      <w:r>
-        <w:t>с</w:t>
-      </w:r>
-      <w:r>
-        <w:t>.</w:t>
+        <w:t>рис.</w:t>
       </w:r>
       <w:r>
         <w:t xml:space="preserve"> </w:t>
@@ -1204,6 +1185,7 @@
       </w:pPr>
       <w:r>
         <w:rPr>
+          <w:noProof/>
           <w:szCs w:val="24"/>
         </w:rPr>
         <w:drawing>
@@ -1254,14 +1236,27 @@
       <w:r>
         <w:t xml:space="preserve">Рисунок </w:t>
       </w:r>
-      <w:fldSimple w:instr=" SEQ Рисунок \* ARABIC ">
-        <w:r>
-          <w:rPr>
-            <w:noProof/>
-          </w:rPr>
-          <w:t>2</w:t>
-        </w:r>
-      </w:fldSimple>
+      <w:r>
+        <w:fldChar w:fldCharType="begin"/>
+      </w:r>
+      <w:r>
+        <w:instrText xml:space="preserve"> SEQ Рисунок \* ARABIC </w:instrText>
+      </w:r>
+      <w:r>
+        <w:fldChar w:fldCharType="separate"/>
+      </w:r>
+      <w:r>
+        <w:rPr>
+          <w:noProof/>
+        </w:rPr>
+        <w:t>2</w:t>
+      </w:r>
+      <w:r>
+        <w:rPr>
+          <w:noProof/>
+        </w:rPr>
+        <w:fldChar w:fldCharType="end"/>
+      </w:r>
       <w:bookmarkEnd w:id="4"/>
       <w:r>
         <w:t xml:space="preserve">. </w:t>
@@ -2658,14 +2653,27 @@
       <w:r>
         <w:t xml:space="preserve">Таблица </w:t>
       </w:r>
-      <w:fldSimple w:instr=" SEQ Таблица \* ARABIC ">
-        <w:r>
-          <w:rPr>
-            <w:noProof/>
-          </w:rPr>
-          <w:t>1</w:t>
-        </w:r>
-      </w:fldSimple>
+      <w:r>
+        <w:fldChar w:fldCharType="begin"/>
+      </w:r>
+      <w:r>
+        <w:instrText xml:space="preserve"> SEQ Таблица \* ARABIC </w:instrText>
+      </w:r>
+      <w:r>
+        <w:fldChar w:fldCharType="separate"/>
+      </w:r>
+      <w:r>
+        <w:rPr>
+          <w:noProof/>
+        </w:rPr>
+        <w:t>1</w:t>
+      </w:r>
+      <w:r>
+        <w:rPr>
+          <w:noProof/>
+        </w:rPr>
+        <w:fldChar w:fldCharType="end"/>
+      </w:r>
       <w:r>
         <w:t xml:space="preserve">. </w:t>
       </w:r>
@@ -2735,7 +2743,6 @@
         <w:jc w:val="both"/>
         <w:rPr>
           <w:szCs w:val="24"/>
-          <w:lang w:val="en-US"/>
         </w:rPr>
       </w:pPr>
       <w:r>
@@ -2749,29 +2756,32 @@
         <w:rPr>
           <w:szCs w:val="24"/>
           <w:vertAlign w:val="subscript"/>
-          <w:lang w:val="en-US"/>
         </w:rPr>
         <w:t>1</w:t>
       </w:r>
       <w:r>
         <w:rPr>
           <w:szCs w:val="24"/>
-          <w:lang w:val="en-US"/>
-        </w:rPr>
-        <w:t xml:space="preserve"> = r</w:t>
+        </w:rPr>
+        <w:t xml:space="preserve"> = </w:t>
+      </w:r>
+      <w:r>
+        <w:rPr>
+          <w:szCs w:val="24"/>
+          <w:lang w:val="en-US"/>
+        </w:rPr>
+        <w:t>r</w:t>
       </w:r>
       <w:r>
         <w:rPr>
           <w:szCs w:val="24"/>
           <w:vertAlign w:val="subscript"/>
-          <w:lang w:val="en-US"/>
         </w:rPr>
         <w:t>1</w:t>
       </w:r>
       <w:r>
         <w:rPr>
           <w:szCs w:val="24"/>
-          <w:lang w:val="en-US"/>
         </w:rPr>
         <w:t xml:space="preserve"> </w:t>
       </w:r>
@@ -2779,29 +2789,32 @@
         <w:rPr>
           <w:rFonts w:ascii="Cambria Math" w:hAnsi="Cambria Math" w:cs="Cambria Math"/>
           <w:szCs w:val="24"/>
-          <w:lang w:val="en-US"/>
         </w:rPr>
         <w:t>⊕</w:t>
       </w:r>
       <w:r>
         <w:rPr>
           <w:szCs w:val="24"/>
-          <w:lang w:val="en-US"/>
-        </w:rPr>
-        <w:t xml:space="preserve"> i</w:t>
+        </w:rPr>
+        <w:t xml:space="preserve"> </w:t>
+      </w:r>
+      <w:r>
+        <w:rPr>
+          <w:szCs w:val="24"/>
+          <w:lang w:val="en-US"/>
+        </w:rPr>
+        <w:t>i</w:t>
       </w:r>
       <w:r>
         <w:rPr>
           <w:szCs w:val="24"/>
           <w:vertAlign w:val="subscript"/>
-          <w:lang w:val="en-US"/>
         </w:rPr>
         <w:t>1</w:t>
       </w:r>
       <w:r>
         <w:rPr>
           <w:szCs w:val="24"/>
-          <w:lang w:val="en-US"/>
         </w:rPr>
         <w:t xml:space="preserve"> </w:t>
       </w:r>
@@ -2809,29 +2822,32 @@
         <w:rPr>
           <w:rFonts w:ascii="Cambria Math" w:hAnsi="Cambria Math" w:cs="Cambria Math"/>
           <w:szCs w:val="24"/>
-          <w:lang w:val="en-US"/>
         </w:rPr>
         <w:t>⊕</w:t>
       </w:r>
       <w:r>
         <w:rPr>
           <w:szCs w:val="24"/>
-          <w:lang w:val="en-US"/>
-        </w:rPr>
-        <w:t xml:space="preserve"> i</w:t>
+        </w:rPr>
+        <w:t xml:space="preserve"> </w:t>
+      </w:r>
+      <w:r>
+        <w:rPr>
+          <w:szCs w:val="24"/>
+          <w:lang w:val="en-US"/>
+        </w:rPr>
+        <w:t>i</w:t>
       </w:r>
       <w:r>
         <w:rPr>
           <w:szCs w:val="24"/>
           <w:vertAlign w:val="subscript"/>
-          <w:lang w:val="en-US"/>
         </w:rPr>
         <w:t>2</w:t>
       </w:r>
       <w:r>
         <w:rPr>
           <w:szCs w:val="24"/>
-          <w:lang w:val="en-US"/>
         </w:rPr>
         <w:t xml:space="preserve"> </w:t>
       </w:r>
@@ -2839,144 +2855,95 @@
         <w:rPr>
           <w:rFonts w:ascii="Cambria Math" w:hAnsi="Cambria Math" w:cs="Cambria Math"/>
           <w:szCs w:val="24"/>
-          <w:lang w:val="en-US"/>
         </w:rPr>
         <w:t>⊕</w:t>
       </w:r>
       <w:r>
         <w:rPr>
           <w:szCs w:val="24"/>
-          <w:lang w:val="en-US"/>
-        </w:rPr>
-        <w:t xml:space="preserve"> i</w:t>
+        </w:rPr>
+        <w:t xml:space="preserve"> </w:t>
+      </w:r>
+      <w:r>
+        <w:rPr>
+          <w:szCs w:val="24"/>
+          <w:lang w:val="en-US"/>
+        </w:rPr>
+        <w:t>i</w:t>
       </w:r>
       <w:r>
         <w:rPr>
           <w:szCs w:val="24"/>
           <w:vertAlign w:val="subscript"/>
-          <w:lang w:val="en-US"/>
         </w:rPr>
         <w:t>4</w:t>
       </w:r>
       <w:r>
         <w:rPr>
           <w:szCs w:val="24"/>
-          <w:lang w:val="en-US"/>
-        </w:rPr>
-        <w:t xml:space="preserve"> </w:t>
-      </w:r>
-      <w:r>
-        <w:rPr>
-          <w:szCs w:val="24"/>
-          <w:lang w:val="en-US"/>
+        </w:rPr>
+        <w:t xml:space="preserve"> </w:t>
+      </w:r>
+      <w:r>
+        <w:rPr>
+          <w:szCs w:val="24"/>
         </w:rPr>
         <w:t xml:space="preserve">= </w:t>
       </w:r>
       <w:r>
         <w:rPr>
           <w:szCs w:val="24"/>
-          <w:lang w:val="en-US"/>
-        </w:rPr>
-        <w:t>1</w:t>
-      </w:r>
-      <w:r>
-        <w:rPr>
-          <w:szCs w:val="24"/>
-          <w:lang w:val="en-US"/>
-        </w:rPr>
-        <w:t xml:space="preserve"> </w:t>
+        </w:rPr>
+        <w:t xml:space="preserve">1 </w:t>
       </w:r>
       <w:r>
         <w:rPr>
           <w:rFonts w:ascii="Cambria Math" w:hAnsi="Cambria Math" w:cs="Cambria Math"/>
           <w:szCs w:val="24"/>
-          <w:lang w:val="en-US"/>
         </w:rPr>
         <w:t>⊕</w:t>
       </w:r>
       <w:r>
         <w:rPr>
           <w:szCs w:val="24"/>
-          <w:lang w:val="en-US"/>
-        </w:rPr>
-        <w:t xml:space="preserve"> </w:t>
-      </w:r>
-      <w:r>
-        <w:rPr>
-          <w:szCs w:val="24"/>
-          <w:lang w:val="en-US"/>
-        </w:rPr>
-        <w:t>1</w:t>
-      </w:r>
-      <w:r>
-        <w:rPr>
-          <w:szCs w:val="24"/>
-          <w:lang w:val="en-US"/>
-        </w:rPr>
-        <w:t xml:space="preserve"> </w:t>
+        </w:rPr>
+        <w:t xml:space="preserve"> 1 </w:t>
       </w:r>
       <w:r>
         <w:rPr>
           <w:rFonts w:ascii="Cambria Math" w:hAnsi="Cambria Math" w:cs="Cambria Math"/>
           <w:szCs w:val="24"/>
-          <w:lang w:val="en-US"/>
         </w:rPr>
         <w:t>⊕</w:t>
       </w:r>
       <w:r>
         <w:rPr>
           <w:szCs w:val="24"/>
-          <w:lang w:val="en-US"/>
-        </w:rPr>
-        <w:t xml:space="preserve"> </w:t>
-      </w:r>
-      <w:r>
-        <w:rPr>
-          <w:szCs w:val="24"/>
-          <w:lang w:val="en-US"/>
-        </w:rPr>
-        <w:t>0</w:t>
-      </w:r>
-      <w:r>
-        <w:rPr>
-          <w:szCs w:val="24"/>
-          <w:lang w:val="en-US"/>
-        </w:rPr>
-        <w:t xml:space="preserve"> </w:t>
+        </w:rPr>
+        <w:t xml:space="preserve"> 0 </w:t>
       </w:r>
       <w:r>
         <w:rPr>
           <w:rFonts w:ascii="Cambria Math" w:hAnsi="Cambria Math" w:cs="Cambria Math"/>
           <w:szCs w:val="24"/>
-          <w:lang w:val="en-US"/>
         </w:rPr>
         <w:t>⊕</w:t>
       </w:r>
       <w:r>
         <w:rPr>
           <w:szCs w:val="24"/>
-          <w:lang w:val="en-US"/>
-        </w:rPr>
-        <w:t xml:space="preserve"> </w:t>
-      </w:r>
-      <w:r>
-        <w:rPr>
-          <w:szCs w:val="24"/>
-          <w:lang w:val="en-US"/>
-        </w:rPr>
-        <w:t>1</w:t>
-      </w:r>
-      <w:r>
-        <w:rPr>
-          <w:szCs w:val="24"/>
-          <w:lang w:val="en-US"/>
+        </w:rPr>
+        <w:t xml:space="preserve"> 1</w:t>
+      </w:r>
+      <w:r>
+        <w:rPr>
+          <w:szCs w:val="24"/>
         </w:rPr>
         <w:t xml:space="preserve"> = </w:t>
       </w:r>
       <w:r>
         <w:rPr>
           <w:szCs w:val="24"/>
-          <w:lang w:val="en-US"/>
         </w:rPr>
         <w:t>1</w:t>
       </w:r>
@@ -3253,12 +3220,14 @@
         <w:rPr>
           <w:szCs w:val="24"/>
           <w:vertAlign w:val="subscript"/>
+          <w:lang w:val="en-US"/>
         </w:rPr>
         <w:t>3</w:t>
       </w:r>
       <w:r>
         <w:rPr>
           <w:szCs w:val="24"/>
+          <w:lang w:val="en-US"/>
         </w:rPr>
         <w:t xml:space="preserve"> = </w:t>
       </w:r>
@@ -3273,12 +3242,14 @@
         <w:rPr>
           <w:szCs w:val="24"/>
           <w:vertAlign w:val="subscript"/>
+          <w:lang w:val="en-US"/>
         </w:rPr>
         <w:t>3</w:t>
       </w:r>
       <w:r>
         <w:rPr>
           <w:szCs w:val="24"/>
+          <w:lang w:val="en-US"/>
         </w:rPr>
         <w:t xml:space="preserve"> </w:t>
       </w:r>
@@ -3286,12 +3257,14 @@
         <w:rPr>
           <w:rFonts w:ascii="Cambria Math" w:hAnsi="Cambria Math" w:cs="Cambria Math"/>
           <w:szCs w:val="24"/>
+          <w:lang w:val="en-US"/>
         </w:rPr>
         <w:t>⊕</w:t>
       </w:r>
       <w:r>
         <w:rPr>
           <w:szCs w:val="24"/>
+          <w:lang w:val="en-US"/>
         </w:rPr>
         <w:t xml:space="preserve"> </w:t>
       </w:r>
@@ -3306,12 +3279,14 @@
         <w:rPr>
           <w:szCs w:val="24"/>
           <w:vertAlign w:val="subscript"/>
+          <w:lang w:val="en-US"/>
         </w:rPr>
         <w:t>2</w:t>
       </w:r>
       <w:r>
         <w:rPr>
           <w:szCs w:val="24"/>
+          <w:lang w:val="en-US"/>
         </w:rPr>
         <w:t xml:space="preserve"> </w:t>
       </w:r>
@@ -3319,12 +3294,14 @@
         <w:rPr>
           <w:rFonts w:ascii="Cambria Math" w:hAnsi="Cambria Math" w:cs="Cambria Math"/>
           <w:szCs w:val="24"/>
+          <w:lang w:val="en-US"/>
         </w:rPr>
         <w:t>⊕</w:t>
       </w:r>
       <w:r>
         <w:rPr>
           <w:szCs w:val="24"/>
+          <w:lang w:val="en-US"/>
         </w:rPr>
         <w:t xml:space="preserve"> </w:t>
       </w:r>
@@ -3339,12 +3316,14 @@
         <w:rPr>
           <w:szCs w:val="24"/>
           <w:vertAlign w:val="subscript"/>
+          <w:lang w:val="en-US"/>
         </w:rPr>
         <w:t>3</w:t>
       </w:r>
       <w:r>
         <w:rPr>
           <w:szCs w:val="24"/>
+          <w:lang w:val="en-US"/>
         </w:rPr>
         <w:t xml:space="preserve"> </w:t>
       </w:r>
@@ -3352,12 +3331,14 @@
         <w:rPr>
           <w:rFonts w:ascii="Cambria Math" w:hAnsi="Cambria Math" w:cs="Cambria Math"/>
           <w:szCs w:val="24"/>
+          <w:lang w:val="en-US"/>
         </w:rPr>
         <w:t>⊕</w:t>
       </w:r>
       <w:r>
         <w:rPr>
           <w:szCs w:val="24"/>
+          <w:lang w:val="en-US"/>
         </w:rPr>
         <w:t xml:space="preserve"> </w:t>
       </w:r>
@@ -3372,6 +3353,7 @@
         <w:rPr>
           <w:szCs w:val="24"/>
           <w:vertAlign w:val="subscript"/>
+          <w:lang w:val="en-US"/>
         </w:rPr>
         <w:t>4</w:t>
       </w:r>
@@ -3379,30 +3361,35 @@
         <w:rPr>
           <w:szCs w:val="24"/>
           <w:vertAlign w:val="subscript"/>
-        </w:rPr>
-        <w:t xml:space="preserve"> </w:t>
-      </w:r>
-      <w:r>
-        <w:rPr>
-          <w:szCs w:val="24"/>
+          <w:lang w:val="en-US"/>
+        </w:rPr>
+        <w:t xml:space="preserve"> </w:t>
+      </w:r>
+      <w:r>
+        <w:rPr>
+          <w:szCs w:val="24"/>
+          <w:lang w:val="en-US"/>
         </w:rPr>
         <w:t>=</w:t>
       </w:r>
       <w:r>
         <w:rPr>
           <w:szCs w:val="24"/>
-        </w:rPr>
-        <w:t xml:space="preserve"> </w:t>
-      </w:r>
-      <w:r>
-        <w:rPr>
-          <w:szCs w:val="24"/>
+          <w:lang w:val="en-US"/>
+        </w:rPr>
+        <w:t xml:space="preserve"> </w:t>
+      </w:r>
+      <w:r>
+        <w:rPr>
+          <w:szCs w:val="24"/>
+          <w:lang w:val="en-US"/>
         </w:rPr>
         <w:t>1</w:t>
       </w:r>
       <w:r>
         <w:rPr>
           <w:szCs w:val="24"/>
+          <w:lang w:val="en-US"/>
         </w:rPr>
         <w:t xml:space="preserve"> </w:t>
       </w:r>
@@ -3410,24 +3397,28 @@
         <w:rPr>
           <w:rFonts w:ascii="Cambria Math" w:hAnsi="Cambria Math" w:cs="Cambria Math"/>
           <w:szCs w:val="24"/>
+          <w:lang w:val="en-US"/>
         </w:rPr>
         <w:t>⊕</w:t>
       </w:r>
       <w:r>
         <w:rPr>
           <w:szCs w:val="24"/>
-        </w:rPr>
-        <w:t xml:space="preserve"> </w:t>
-      </w:r>
-      <w:r>
-        <w:rPr>
-          <w:szCs w:val="24"/>
+          <w:lang w:val="en-US"/>
+        </w:rPr>
+        <w:t xml:space="preserve"> </w:t>
+      </w:r>
+      <w:r>
+        <w:rPr>
+          <w:szCs w:val="24"/>
+          <w:lang w:val="en-US"/>
         </w:rPr>
         <w:t>0</w:t>
       </w:r>
       <w:r>
         <w:rPr>
           <w:szCs w:val="24"/>
+          <w:lang w:val="en-US"/>
         </w:rPr>
         <w:t xml:space="preserve"> </w:t>
       </w:r>
@@ -3435,24 +3426,28 @@
         <w:rPr>
           <w:rFonts w:ascii="Cambria Math" w:hAnsi="Cambria Math" w:cs="Cambria Math"/>
           <w:szCs w:val="24"/>
+          <w:lang w:val="en-US"/>
         </w:rPr>
         <w:t>⊕</w:t>
       </w:r>
       <w:r>
         <w:rPr>
           <w:szCs w:val="24"/>
-        </w:rPr>
-        <w:t xml:space="preserve"> </w:t>
-      </w:r>
-      <w:r>
-        <w:rPr>
-          <w:szCs w:val="24"/>
+          <w:lang w:val="en-US"/>
+        </w:rPr>
+        <w:t xml:space="preserve"> </w:t>
+      </w:r>
+      <w:r>
+        <w:rPr>
+          <w:szCs w:val="24"/>
+          <w:lang w:val="en-US"/>
         </w:rPr>
         <w:t>1</w:t>
       </w:r>
       <w:r>
         <w:rPr>
           <w:szCs w:val="24"/>
+          <w:lang w:val="en-US"/>
         </w:rPr>
         <w:t xml:space="preserve"> </w:t>
       </w:r>
@@ -3460,18 +3455,21 @@
         <w:rPr>
           <w:rFonts w:ascii="Cambria Math" w:hAnsi="Cambria Math" w:cs="Cambria Math"/>
           <w:szCs w:val="24"/>
+          <w:lang w:val="en-US"/>
         </w:rPr>
         <w:t>⊕</w:t>
       </w:r>
       <w:r>
         <w:rPr>
           <w:szCs w:val="24"/>
-        </w:rPr>
-        <w:t xml:space="preserve"> </w:t>
-      </w:r>
-      <w:r>
-        <w:rPr>
-          <w:szCs w:val="24"/>
+          <w:lang w:val="en-US"/>
+        </w:rPr>
+        <w:t xml:space="preserve"> </w:t>
+      </w:r>
+      <w:r>
+        <w:rPr>
+          <w:szCs w:val="24"/>
+          <w:lang w:val="en-US"/>
         </w:rPr>
         <w:t>1 =</w:t>
       </w:r>
@@ -3496,16 +3494,8 @@
         <w:jc w:val="both"/>
         <w:rPr>
           <w:szCs w:val="24"/>
-          <w:lang w:val="en-US"/>
-        </w:rPr>
-      </w:pPr>
-      <w:r>
-        <w:rPr>
-          <w:szCs w:val="24"/>
-          <w:lang w:val="en-US"/>
-        </w:rPr>
-        <w:t>s = (</w:t>
-      </w:r>
+        </w:rPr>
+      </w:pPr>
       <w:r>
         <w:rPr>
           <w:szCs w:val="24"/>
@@ -3516,15 +3506,26 @@
       <w:r>
         <w:rPr>
           <w:szCs w:val="24"/>
+        </w:rPr>
+        <w:t xml:space="preserve"> = (</w:t>
+      </w:r>
+      <w:r>
+        <w:rPr>
+          <w:szCs w:val="24"/>
+          <w:lang w:val="en-US"/>
+        </w:rPr>
+        <w:t>s</w:t>
+      </w:r>
+      <w:r>
+        <w:rPr>
+          <w:szCs w:val="24"/>
           <w:vertAlign w:val="subscript"/>
-          <w:lang w:val="en-US"/>
         </w:rPr>
         <w:t>1</w:t>
       </w:r>
       <w:r>
         <w:rPr>
           <w:szCs w:val="24"/>
-          <w:lang w:val="en-US"/>
         </w:rPr>
         <w:t>,</w:t>
       </w:r>
@@ -3532,7 +3533,6 @@
         <w:rPr>
           <w:szCs w:val="24"/>
           <w:vertAlign w:val="subscript"/>
-          <w:lang w:val="en-US"/>
         </w:rPr>
         <w:t xml:space="preserve"> </w:t>
       </w:r>
@@ -3547,14 +3547,12 @@
         <w:rPr>
           <w:szCs w:val="24"/>
           <w:vertAlign w:val="subscript"/>
-          <w:lang w:val="en-US"/>
         </w:rPr>
         <w:t>2</w:t>
       </w:r>
       <w:r>
         <w:rPr>
           <w:szCs w:val="24"/>
-          <w:lang w:val="en-US"/>
         </w:rPr>
         <w:t>,</w:t>
       </w:r>
@@ -3562,7 +3560,6 @@
         <w:rPr>
           <w:szCs w:val="24"/>
           <w:vertAlign w:val="subscript"/>
-          <w:lang w:val="en-US"/>
         </w:rPr>
         <w:t xml:space="preserve"> </w:t>
       </w:r>
@@ -3577,14 +3574,12 @@
         <w:rPr>
           <w:szCs w:val="24"/>
           <w:vertAlign w:val="subscript"/>
-          <w:lang w:val="en-US"/>
         </w:rPr>
         <w:t>3</w:t>
       </w:r>
       <w:r>
         <w:rPr>
           <w:szCs w:val="24"/>
-          <w:lang w:val="en-US"/>
         </w:rPr>
         <w:t>) = (1, 1, 1)</w:t>
       </w:r>
@@ -5051,19 +5046,29 @@
       <w:r>
         <w:t xml:space="preserve">Таблица </w:t>
       </w:r>
-      <w:fldSimple w:instr=" SEQ Таблица \* ARABIC ">
-        <w:r>
-          <w:rPr>
-            <w:noProof/>
-          </w:rPr>
-          <w:t>2</w:t>
-        </w:r>
-      </w:fldSimple>
-      <w:r>
-        <w:t xml:space="preserve">. </w:t>
-      </w:r>
-      <w:r>
-        <w:t>Таблица кода Хэмминга для сообщения №</w:t>
+      <w:r>
+        <w:fldChar w:fldCharType="begin"/>
+      </w:r>
+      <w:r>
+        <w:instrText xml:space="preserve"> SEQ Таблица \* ARABIC </w:instrText>
+      </w:r>
+      <w:r>
+        <w:fldChar w:fldCharType="separate"/>
+      </w:r>
+      <w:r>
+        <w:rPr>
+          <w:noProof/>
+        </w:rPr>
+        <w:t>2</w:t>
+      </w:r>
+      <w:r>
+        <w:rPr>
+          <w:noProof/>
+        </w:rPr>
+        <w:fldChar w:fldCharType="end"/>
+      </w:r>
+      <w:r>
+        <w:t>. Таблица кода Хэмминга для сообщения №</w:t>
       </w:r>
       <w:r>
         <w:t>1.</w:t>
@@ -7636,19 +7641,29 @@
       <w:r>
         <w:t xml:space="preserve">Таблица </w:t>
       </w:r>
-      <w:fldSimple w:instr=" SEQ Таблица \* ARABIC ">
-        <w:r>
-          <w:rPr>
-            <w:noProof/>
-          </w:rPr>
-          <w:t>3</w:t>
-        </w:r>
-      </w:fldSimple>
-      <w:r>
-        <w:t xml:space="preserve">. </w:t>
-      </w:r>
-      <w:r>
-        <w:t>Таблица кода Хэмминга для сообщения №</w:t>
+      <w:r>
+        <w:fldChar w:fldCharType="begin"/>
+      </w:r>
+      <w:r>
+        <w:instrText xml:space="preserve"> SEQ Таблица \* ARABIC </w:instrText>
+      </w:r>
+      <w:r>
+        <w:fldChar w:fldCharType="separate"/>
+      </w:r>
+      <w:r>
+        <w:rPr>
+          <w:noProof/>
+        </w:rPr>
+        <w:t>3</w:t>
+      </w:r>
+      <w:r>
+        <w:rPr>
+          <w:noProof/>
+        </w:rPr>
+        <w:fldChar w:fldCharType="end"/>
+      </w:r>
+      <w:r>
+        <w:t>. Таблица кода Хэмминга для сообщения №</w:t>
       </w:r>
       <w:r>
         <w:t>1.</w:t>
@@ -7685,25 +7700,7 @@
         <w:rPr>
           <w:szCs w:val="24"/>
         </w:rPr>
-        <w:t xml:space="preserve"> 1</w:t>
-      </w:r>
-      <w:r>
-        <w:rPr>
-          <w:szCs w:val="24"/>
-        </w:rPr>
-        <w:t>1</w:t>
-      </w:r>
-      <w:r>
-        <w:rPr>
-          <w:szCs w:val="24"/>
-        </w:rPr>
-        <w:t>110</w:t>
-      </w:r>
-      <w:r>
-        <w:rPr>
-          <w:szCs w:val="24"/>
-        </w:rPr>
-        <w:t>00</w:t>
+        <w:t xml:space="preserve"> 1111000</w:t>
       </w:r>
     </w:p>
     <w:p>
@@ -7731,7 +7728,6 @@
         <w:jc w:val="both"/>
         <w:rPr>
           <w:szCs w:val="24"/>
-          <w:lang w:val="en-US"/>
         </w:rPr>
       </w:pPr>
       <w:r>
@@ -7745,14 +7741,12 @@
         <w:rPr>
           <w:szCs w:val="24"/>
           <w:vertAlign w:val="subscript"/>
-          <w:lang w:val="en-US"/>
         </w:rPr>
         <w:t>1</w:t>
       </w:r>
       <w:r>
         <w:rPr>
           <w:szCs w:val="24"/>
-          <w:lang w:val="en-US"/>
         </w:rPr>
         <w:t xml:space="preserve"> = </w:t>
       </w:r>
@@ -7767,14 +7761,12 @@
         <w:rPr>
           <w:szCs w:val="24"/>
           <w:vertAlign w:val="subscript"/>
-          <w:lang w:val="en-US"/>
         </w:rPr>
         <w:t>1</w:t>
       </w:r>
       <w:r>
         <w:rPr>
           <w:szCs w:val="24"/>
-          <w:lang w:val="en-US"/>
         </w:rPr>
         <w:t xml:space="preserve"> </w:t>
       </w:r>
@@ -7782,14 +7774,12 @@
         <w:rPr>
           <w:rFonts w:ascii="Cambria Math" w:hAnsi="Cambria Math" w:cs="Cambria Math"/>
           <w:szCs w:val="24"/>
-          <w:lang w:val="en-US"/>
         </w:rPr>
         <w:t>⊕</w:t>
       </w:r>
       <w:r>
         <w:rPr>
           <w:szCs w:val="24"/>
-          <w:lang w:val="en-US"/>
         </w:rPr>
         <w:t xml:space="preserve"> </w:t>
       </w:r>
@@ -7804,14 +7794,12 @@
         <w:rPr>
           <w:szCs w:val="24"/>
           <w:vertAlign w:val="subscript"/>
-          <w:lang w:val="en-US"/>
         </w:rPr>
         <w:t>1</w:t>
       </w:r>
       <w:r>
         <w:rPr>
           <w:szCs w:val="24"/>
-          <w:lang w:val="en-US"/>
         </w:rPr>
         <w:t xml:space="preserve"> </w:t>
       </w:r>
@@ -7819,14 +7807,12 @@
         <w:rPr>
           <w:rFonts w:ascii="Cambria Math" w:hAnsi="Cambria Math" w:cs="Cambria Math"/>
           <w:szCs w:val="24"/>
-          <w:lang w:val="en-US"/>
         </w:rPr>
         <w:t>⊕</w:t>
       </w:r>
       <w:r>
         <w:rPr>
           <w:szCs w:val="24"/>
-          <w:lang w:val="en-US"/>
         </w:rPr>
         <w:t xml:space="preserve"> </w:t>
       </w:r>
@@ -7841,14 +7827,12 @@
         <w:rPr>
           <w:szCs w:val="24"/>
           <w:vertAlign w:val="subscript"/>
-          <w:lang w:val="en-US"/>
         </w:rPr>
         <w:t>2</w:t>
       </w:r>
       <w:r>
         <w:rPr>
           <w:szCs w:val="24"/>
-          <w:lang w:val="en-US"/>
         </w:rPr>
         <w:t xml:space="preserve"> </w:t>
       </w:r>
@@ -7856,14 +7840,12 @@
         <w:rPr>
           <w:rFonts w:ascii="Cambria Math" w:hAnsi="Cambria Math" w:cs="Cambria Math"/>
           <w:szCs w:val="24"/>
-          <w:lang w:val="en-US"/>
         </w:rPr>
         <w:t>⊕</w:t>
       </w:r>
       <w:r>
         <w:rPr>
           <w:szCs w:val="24"/>
-          <w:lang w:val="en-US"/>
         </w:rPr>
         <w:t xml:space="preserve"> </w:t>
       </w:r>
@@ -7878,14 +7860,12 @@
         <w:rPr>
           <w:szCs w:val="24"/>
           <w:vertAlign w:val="subscript"/>
-          <w:lang w:val="en-US"/>
         </w:rPr>
         <w:t>4</w:t>
       </w:r>
       <w:r>
         <w:rPr>
           <w:szCs w:val="24"/>
-          <w:lang w:val="en-US"/>
         </w:rPr>
         <w:t xml:space="preserve"> = 1 </w:t>
       </w:r>
@@ -7893,14 +7873,12 @@
         <w:rPr>
           <w:rFonts w:ascii="Cambria Math" w:hAnsi="Cambria Math" w:cs="Cambria Math"/>
           <w:szCs w:val="24"/>
-          <w:lang w:val="en-US"/>
         </w:rPr>
         <w:t>⊕</w:t>
       </w:r>
       <w:r>
         <w:rPr>
           <w:szCs w:val="24"/>
-          <w:lang w:val="en-US"/>
         </w:rPr>
         <w:t xml:space="preserve"> 1 </w:t>
       </w:r>
@@ -7908,14 +7886,12 @@
         <w:rPr>
           <w:rFonts w:ascii="Cambria Math" w:hAnsi="Cambria Math" w:cs="Cambria Math"/>
           <w:szCs w:val="24"/>
-          <w:lang w:val="en-US"/>
         </w:rPr>
         <w:t>⊕</w:t>
       </w:r>
       <w:r>
         <w:rPr>
           <w:szCs w:val="24"/>
-          <w:lang w:val="en-US"/>
         </w:rPr>
         <w:t xml:space="preserve"> 0 </w:t>
       </w:r>
@@ -7923,35 +7899,30 @@
         <w:rPr>
           <w:rFonts w:ascii="Cambria Math" w:hAnsi="Cambria Math" w:cs="Cambria Math"/>
           <w:szCs w:val="24"/>
-          <w:lang w:val="en-US"/>
         </w:rPr>
         <w:t>⊕</w:t>
       </w:r>
       <w:r>
         <w:rPr>
           <w:szCs w:val="24"/>
-          <w:lang w:val="en-US"/>
-        </w:rPr>
-        <w:t xml:space="preserve"> </w:t>
-      </w:r>
-      <w:r>
-        <w:rPr>
-          <w:szCs w:val="24"/>
-          <w:lang w:val="en-US"/>
+        </w:rPr>
+        <w:t xml:space="preserve"> </w:t>
+      </w:r>
+      <w:r>
+        <w:rPr>
+          <w:szCs w:val="24"/>
         </w:rPr>
         <w:t>0</w:t>
       </w:r>
       <w:r>
         <w:rPr>
           <w:szCs w:val="24"/>
-          <w:lang w:val="en-US"/>
         </w:rPr>
         <w:t xml:space="preserve"> = </w:t>
       </w:r>
       <w:r>
         <w:rPr>
           <w:szCs w:val="24"/>
-          <w:lang w:val="en-US"/>
         </w:rPr>
         <w:t>0</w:t>
       </w:r>
@@ -9990,14 +9961,27 @@
       <w:r>
         <w:t xml:space="preserve">Таблица </w:t>
       </w:r>
-      <w:fldSimple w:instr=" SEQ Таблица \* ARABIC ">
-        <w:r>
-          <w:rPr>
-            <w:noProof/>
-          </w:rPr>
-          <w:t>4</w:t>
-        </w:r>
-      </w:fldSimple>
+      <w:r>
+        <w:fldChar w:fldCharType="begin"/>
+      </w:r>
+      <w:r>
+        <w:instrText xml:space="preserve"> SEQ Таблица \* ARABIC </w:instrText>
+      </w:r>
+      <w:r>
+        <w:fldChar w:fldCharType="separate"/>
+      </w:r>
+      <w:r>
+        <w:rPr>
+          <w:noProof/>
+        </w:rPr>
+        <w:t>4</w:t>
+      </w:r>
+      <w:r>
+        <w:rPr>
+          <w:noProof/>
+        </w:rPr>
+        <w:fldChar w:fldCharType="end"/>
+      </w:r>
       <w:r>
         <w:t xml:space="preserve">. </w:t>
       </w:r>
@@ -10073,7 +10057,6 @@
         <w:jc w:val="both"/>
         <w:rPr>
           <w:szCs w:val="24"/>
-          <w:lang w:val="en-US"/>
         </w:rPr>
       </w:pPr>
       <w:r>
@@ -10087,14 +10070,12 @@
         <w:rPr>
           <w:szCs w:val="24"/>
           <w:vertAlign w:val="subscript"/>
-          <w:lang w:val="en-US"/>
         </w:rPr>
         <w:t>1</w:t>
       </w:r>
       <w:r>
         <w:rPr>
           <w:szCs w:val="24"/>
-          <w:lang w:val="en-US"/>
         </w:rPr>
         <w:t xml:space="preserve"> = </w:t>
       </w:r>
@@ -10109,14 +10090,12 @@
         <w:rPr>
           <w:szCs w:val="24"/>
           <w:vertAlign w:val="subscript"/>
-          <w:lang w:val="en-US"/>
         </w:rPr>
         <w:t>1</w:t>
       </w:r>
       <w:r>
         <w:rPr>
           <w:szCs w:val="24"/>
-          <w:lang w:val="en-US"/>
         </w:rPr>
         <w:t xml:space="preserve"> </w:t>
       </w:r>
@@ -10124,14 +10103,12 @@
         <w:rPr>
           <w:rFonts w:ascii="Cambria Math" w:hAnsi="Cambria Math" w:cs="Cambria Math"/>
           <w:szCs w:val="24"/>
-          <w:lang w:val="en-US"/>
         </w:rPr>
         <w:t>⊕</w:t>
       </w:r>
       <w:r>
         <w:rPr>
           <w:szCs w:val="24"/>
-          <w:lang w:val="en-US"/>
         </w:rPr>
         <w:t xml:space="preserve"> </w:t>
       </w:r>
@@ -10146,14 +10123,12 @@
         <w:rPr>
           <w:szCs w:val="24"/>
           <w:vertAlign w:val="subscript"/>
-          <w:lang w:val="en-US"/>
         </w:rPr>
         <w:t>1</w:t>
       </w:r>
       <w:r>
         <w:rPr>
           <w:szCs w:val="24"/>
-          <w:lang w:val="en-US"/>
         </w:rPr>
         <w:t xml:space="preserve"> </w:t>
       </w:r>
@@ -10161,14 +10136,12 @@
         <w:rPr>
           <w:rFonts w:ascii="Cambria Math" w:hAnsi="Cambria Math" w:cs="Cambria Math"/>
           <w:szCs w:val="24"/>
-          <w:lang w:val="en-US"/>
         </w:rPr>
         <w:t>⊕</w:t>
       </w:r>
       <w:r>
         <w:rPr>
           <w:szCs w:val="24"/>
-          <w:lang w:val="en-US"/>
         </w:rPr>
         <w:t xml:space="preserve"> </w:t>
       </w:r>
@@ -10183,14 +10156,12 @@
         <w:rPr>
           <w:szCs w:val="24"/>
           <w:vertAlign w:val="subscript"/>
-          <w:lang w:val="en-US"/>
         </w:rPr>
         <w:t>2</w:t>
       </w:r>
       <w:r>
         <w:rPr>
           <w:szCs w:val="24"/>
-          <w:lang w:val="en-US"/>
         </w:rPr>
         <w:t xml:space="preserve"> </w:t>
       </w:r>
@@ -10198,14 +10169,12 @@
         <w:rPr>
           <w:rFonts w:ascii="Cambria Math" w:hAnsi="Cambria Math" w:cs="Cambria Math"/>
           <w:szCs w:val="24"/>
-          <w:lang w:val="en-US"/>
         </w:rPr>
         <w:t>⊕</w:t>
       </w:r>
       <w:r>
         <w:rPr>
           <w:szCs w:val="24"/>
-          <w:lang w:val="en-US"/>
         </w:rPr>
         <w:t xml:space="preserve"> </w:t>
       </w:r>
@@ -10220,28 +10189,24 @@
         <w:rPr>
           <w:szCs w:val="24"/>
           <w:vertAlign w:val="subscript"/>
-          <w:lang w:val="en-US"/>
         </w:rPr>
         <w:t>4</w:t>
       </w:r>
       <w:r>
         <w:rPr>
           <w:szCs w:val="24"/>
-          <w:lang w:val="en-US"/>
         </w:rPr>
         <w:t xml:space="preserve"> = </w:t>
       </w:r>
       <w:r>
         <w:rPr>
           <w:szCs w:val="24"/>
-          <w:lang w:val="en-US"/>
         </w:rPr>
         <w:t>1</w:t>
       </w:r>
       <w:r>
         <w:rPr>
           <w:szCs w:val="24"/>
-          <w:lang w:val="en-US"/>
         </w:rPr>
         <w:t xml:space="preserve"> </w:t>
       </w:r>
@@ -10249,28 +10214,24 @@
         <w:rPr>
           <w:rFonts w:ascii="Cambria Math" w:hAnsi="Cambria Math" w:cs="Cambria Math"/>
           <w:szCs w:val="24"/>
-          <w:lang w:val="en-US"/>
         </w:rPr>
         <w:t>⊕</w:t>
       </w:r>
       <w:r>
         <w:rPr>
           <w:szCs w:val="24"/>
-          <w:lang w:val="en-US"/>
-        </w:rPr>
-        <w:t xml:space="preserve"> </w:t>
-      </w:r>
-      <w:r>
-        <w:rPr>
-          <w:szCs w:val="24"/>
-          <w:lang w:val="en-US"/>
+        </w:rPr>
+        <w:t xml:space="preserve"> </w:t>
+      </w:r>
+      <w:r>
+        <w:rPr>
+          <w:szCs w:val="24"/>
         </w:rPr>
         <w:t>1</w:t>
       </w:r>
       <w:r>
         <w:rPr>
           <w:szCs w:val="24"/>
-          <w:lang w:val="en-US"/>
         </w:rPr>
         <w:t xml:space="preserve"> </w:t>
       </w:r>
@@ -10278,28 +10239,24 @@
         <w:rPr>
           <w:rFonts w:ascii="Cambria Math" w:hAnsi="Cambria Math" w:cs="Cambria Math"/>
           <w:szCs w:val="24"/>
-          <w:lang w:val="en-US"/>
         </w:rPr>
         <w:t>⊕</w:t>
       </w:r>
       <w:r>
         <w:rPr>
           <w:szCs w:val="24"/>
-          <w:lang w:val="en-US"/>
-        </w:rPr>
-        <w:t xml:space="preserve"> </w:t>
-      </w:r>
-      <w:r>
-        <w:rPr>
-          <w:szCs w:val="24"/>
-          <w:lang w:val="en-US"/>
+        </w:rPr>
+        <w:t xml:space="preserve"> </w:t>
+      </w:r>
+      <w:r>
+        <w:rPr>
+          <w:szCs w:val="24"/>
         </w:rPr>
         <w:t>0</w:t>
       </w:r>
       <w:r>
         <w:rPr>
           <w:szCs w:val="24"/>
-          <w:lang w:val="en-US"/>
         </w:rPr>
         <w:t xml:space="preserve"> </w:t>
       </w:r>
@@ -10307,21 +10264,18 @@
         <w:rPr>
           <w:rFonts w:ascii="Cambria Math" w:hAnsi="Cambria Math" w:cs="Cambria Math"/>
           <w:szCs w:val="24"/>
-          <w:lang w:val="en-US"/>
         </w:rPr>
         <w:t>⊕</w:t>
       </w:r>
       <w:r>
         <w:rPr>
           <w:szCs w:val="24"/>
-          <w:lang w:val="en-US"/>
         </w:rPr>
         <w:t xml:space="preserve"> 0 = </w:t>
       </w:r>
       <w:r>
         <w:rPr>
           <w:szCs w:val="24"/>
-          <w:lang w:val="en-US"/>
         </w:rPr>
         <w:t>0</w:t>
       </w:r>
@@ -11104,19 +11058,7 @@
         <w:rPr>
           <w:szCs w:val="24"/>
         </w:rPr>
-        <w:t>15</w:t>
-      </w:r>
-      <w:r>
-        <w:rPr>
-          <w:szCs w:val="24"/>
-        </w:rPr>
-        <w:t>,</w:t>
-      </w:r>
-      <w:r>
-        <w:rPr>
-          <w:szCs w:val="24"/>
-        </w:rPr>
-        <w:t>11</w:t>
+        <w:t>15,11</w:t>
       </w:r>
       <w:r>
         <w:rPr>
@@ -11184,16 +11126,11 @@
         <w:rPr>
           <w:szCs w:val="24"/>
         </w:rPr>
-        <w:t>)</w:t>
-      </w:r>
-      <w:r>
-        <w:rPr>
-          <w:szCs w:val="24"/>
-        </w:rPr>
-        <w:t>.</w:t>
-      </w:r>
-      <w:r>
-        <w:rPr>
+        <w:t>).</w:t>
+      </w:r>
+      <w:r>
+        <w:rPr>
+          <w:noProof/>
           <w:szCs w:val="24"/>
         </w:rPr>
         <w:drawing>
@@ -11241,14 +11178,27 @@
       <w:r>
         <w:t xml:space="preserve">Рисунок </w:t>
       </w:r>
-      <w:fldSimple w:instr=" SEQ Рисунок \* ARABIC ">
-        <w:r>
-          <w:rPr>
-            <w:noProof/>
-          </w:rPr>
-          <w:t>3</w:t>
-        </w:r>
-      </w:fldSimple>
+      <w:r>
+        <w:fldChar w:fldCharType="begin"/>
+      </w:r>
+      <w:r>
+        <w:instrText xml:space="preserve"> SEQ Рисунок \* ARABIC </w:instrText>
+      </w:r>
+      <w:r>
+        <w:fldChar w:fldCharType="separate"/>
+      </w:r>
+      <w:r>
+        <w:rPr>
+          <w:noProof/>
+        </w:rPr>
+        <w:t>3</w:t>
+      </w:r>
+      <w:r>
+        <w:rPr>
+          <w:noProof/>
+        </w:rPr>
+        <w:fldChar w:fldCharType="end"/>
+      </w:r>
       <w:bookmarkEnd w:id="5"/>
       <w:r>
         <w:t xml:space="preserve">. </w:t>
@@ -11281,19 +11231,7 @@
         <w:rPr>
           <w:szCs w:val="24"/>
         </w:rPr>
-        <w:t>15</w:t>
-      </w:r>
-      <w:r>
-        <w:rPr>
-          <w:szCs w:val="24"/>
-        </w:rPr>
-        <w:t xml:space="preserve">, </w:t>
-      </w:r>
-      <w:r>
-        <w:rPr>
-          <w:szCs w:val="24"/>
-        </w:rPr>
-        <w:t>11</w:t>
+        <w:t>15, 11</w:t>
       </w:r>
       <w:r>
         <w:rPr>
@@ -11319,25 +11257,7 @@
           <w:szCs w:val="24"/>
         </w:rPr>
         <w:lastRenderedPageBreak/>
-        <w:t xml:space="preserve">Сообщение под номером </w:t>
-      </w:r>
-      <w:r>
-        <w:rPr>
-          <w:szCs w:val="24"/>
-        </w:rPr>
-        <w:t>2</w:t>
-      </w:r>
-      <w:r>
-        <w:rPr>
-          <w:szCs w:val="24"/>
-        </w:rPr>
-        <w:t>.</w:t>
-      </w:r>
-      <w:r>
-        <w:rPr>
-          <w:szCs w:val="24"/>
-        </w:rPr>
-        <w:t>20</w:t>
+        <w:t>Сообщение под номером 2.20</w:t>
       </w:r>
     </w:p>
     <w:tbl>
@@ -12704,15 +12624,7 @@
                 <w:vertAlign w:val="subscript"/>
                 <w:lang w:val="en-US"/>
               </w:rPr>
-              <w:t>1</w:t>
-            </w:r>
-            <w:r>
-              <w:rPr>
-                <w:szCs w:val="24"/>
-                <w:vertAlign w:val="subscript"/>
-                <w:lang w:val="en-US"/>
-              </w:rPr>
-              <w:t>0</w:t>
+              <w:t>10</w:t>
             </w:r>
           </w:p>
           <w:p>
@@ -12770,15 +12682,7 @@
                 <w:vertAlign w:val="subscript"/>
                 <w:lang w:val="en-US"/>
               </w:rPr>
-              <w:t>1</w:t>
-            </w:r>
-            <w:r>
-              <w:rPr>
-                <w:szCs w:val="24"/>
-                <w:vertAlign w:val="subscript"/>
-                <w:lang w:val="en-US"/>
-              </w:rPr>
-              <w:t>1</w:t>
+              <w:t>11</w:t>
             </w:r>
           </w:p>
           <w:p>
@@ -14688,14 +14592,27 @@
       <w:r>
         <w:t xml:space="preserve">Таблица </w:t>
       </w:r>
-      <w:fldSimple w:instr=" SEQ Таблица \* ARABIC ">
-        <w:r>
-          <w:rPr>
-            <w:noProof/>
-          </w:rPr>
-          <w:t>5</w:t>
-        </w:r>
-      </w:fldSimple>
+      <w:r>
+        <w:fldChar w:fldCharType="begin"/>
+      </w:r>
+      <w:r>
+        <w:instrText xml:space="preserve"> SEQ Таблица \* ARABIC </w:instrText>
+      </w:r>
+      <w:r>
+        <w:fldChar w:fldCharType="separate"/>
+      </w:r>
+      <w:r>
+        <w:rPr>
+          <w:noProof/>
+        </w:rPr>
+        <w:t>5</w:t>
+      </w:r>
+      <w:r>
+        <w:rPr>
+          <w:noProof/>
+        </w:rPr>
+        <w:fldChar w:fldCharType="end"/>
+      </w:r>
       <w:r>
         <w:t xml:space="preserve">. </w:t>
       </w:r>
@@ -14768,7 +14685,6 @@
         <w:jc w:val="both"/>
         <w:rPr>
           <w:szCs w:val="24"/>
-          <w:lang w:val="en-US"/>
         </w:rPr>
       </w:pPr>
       <w:r>
@@ -14782,14 +14698,12 @@
         <w:rPr>
           <w:szCs w:val="24"/>
           <w:vertAlign w:val="subscript"/>
-          <w:lang w:val="en-US"/>
         </w:rPr>
         <w:t>1</w:t>
       </w:r>
       <w:r>
         <w:rPr>
           <w:szCs w:val="24"/>
-          <w:lang w:val="en-US"/>
         </w:rPr>
         <w:t xml:space="preserve"> = </w:t>
       </w:r>
@@ -14804,14 +14718,12 @@
         <w:rPr>
           <w:szCs w:val="24"/>
           <w:vertAlign w:val="subscript"/>
-          <w:lang w:val="en-US"/>
         </w:rPr>
         <w:t>1</w:t>
       </w:r>
       <w:r>
         <w:rPr>
           <w:szCs w:val="24"/>
-          <w:lang w:val="en-US"/>
         </w:rPr>
         <w:t xml:space="preserve"> </w:t>
       </w:r>
@@ -14819,14 +14731,12 @@
         <w:rPr>
           <w:rFonts w:ascii="Cambria Math" w:hAnsi="Cambria Math" w:cs="Cambria Math"/>
           <w:szCs w:val="24"/>
-          <w:lang w:val="en-US"/>
         </w:rPr>
         <w:t>⊕</w:t>
       </w:r>
       <w:r>
         <w:rPr>
           <w:szCs w:val="24"/>
-          <w:lang w:val="en-US"/>
         </w:rPr>
         <w:t xml:space="preserve"> </w:t>
       </w:r>
@@ -14841,14 +14751,12 @@
         <w:rPr>
           <w:szCs w:val="24"/>
           <w:vertAlign w:val="subscript"/>
-          <w:lang w:val="en-US"/>
         </w:rPr>
         <w:t>1</w:t>
       </w:r>
       <w:r>
         <w:rPr>
           <w:szCs w:val="24"/>
-          <w:lang w:val="en-US"/>
         </w:rPr>
         <w:t xml:space="preserve"> </w:t>
       </w:r>
@@ -14856,14 +14764,12 @@
         <w:rPr>
           <w:rFonts w:ascii="Cambria Math" w:hAnsi="Cambria Math" w:cs="Cambria Math"/>
           <w:szCs w:val="24"/>
-          <w:lang w:val="en-US"/>
         </w:rPr>
         <w:t>⊕</w:t>
       </w:r>
       <w:r>
         <w:rPr>
           <w:szCs w:val="24"/>
-          <w:lang w:val="en-US"/>
         </w:rPr>
         <w:t xml:space="preserve"> </w:t>
       </w:r>
@@ -14878,14 +14784,12 @@
         <w:rPr>
           <w:szCs w:val="24"/>
           <w:vertAlign w:val="subscript"/>
-          <w:lang w:val="en-US"/>
         </w:rPr>
         <w:t>2</w:t>
       </w:r>
       <w:r>
         <w:rPr>
           <w:szCs w:val="24"/>
-          <w:lang w:val="en-US"/>
         </w:rPr>
         <w:t xml:space="preserve"> </w:t>
       </w:r>
@@ -14893,14 +14797,12 @@
         <w:rPr>
           <w:rFonts w:ascii="Cambria Math" w:hAnsi="Cambria Math" w:cs="Cambria Math"/>
           <w:szCs w:val="24"/>
-          <w:lang w:val="en-US"/>
         </w:rPr>
         <w:t>⊕</w:t>
       </w:r>
       <w:r>
         <w:rPr>
           <w:szCs w:val="24"/>
-          <w:lang w:val="en-US"/>
         </w:rPr>
         <w:t xml:space="preserve"> </w:t>
       </w:r>
@@ -14915,14 +14817,12 @@
         <w:rPr>
           <w:szCs w:val="24"/>
           <w:vertAlign w:val="subscript"/>
-          <w:lang w:val="en-US"/>
         </w:rPr>
         <w:t>4</w:t>
       </w:r>
       <w:r>
         <w:rPr>
           <w:szCs w:val="24"/>
-          <w:lang w:val="en-US"/>
         </w:rPr>
         <w:t xml:space="preserve"> </w:t>
       </w:r>
@@ -14930,14 +14830,12 @@
         <w:rPr>
           <w:rFonts w:ascii="Cambria Math" w:hAnsi="Cambria Math" w:cs="Cambria Math"/>
           <w:szCs w:val="24"/>
-          <w:lang w:val="en-US"/>
         </w:rPr>
         <w:t>⊕</w:t>
       </w:r>
       <w:r>
         <w:rPr>
           <w:szCs w:val="24"/>
-          <w:lang w:val="en-US"/>
         </w:rPr>
         <w:t xml:space="preserve"> </w:t>
       </w:r>
@@ -14952,14 +14850,12 @@
         <w:rPr>
           <w:szCs w:val="24"/>
           <w:vertAlign w:val="subscript"/>
-          <w:lang w:val="en-US"/>
         </w:rPr>
         <w:t>5</w:t>
       </w:r>
       <w:r>
         <w:rPr>
           <w:szCs w:val="24"/>
-          <w:lang w:val="en-US"/>
         </w:rPr>
         <w:t xml:space="preserve"> </w:t>
       </w:r>
@@ -14967,14 +14863,12 @@
         <w:rPr>
           <w:rFonts w:ascii="Cambria Math" w:hAnsi="Cambria Math" w:cs="Cambria Math"/>
           <w:szCs w:val="24"/>
-          <w:lang w:val="en-US"/>
         </w:rPr>
         <w:t>⊕</w:t>
       </w:r>
       <w:r>
         <w:rPr>
           <w:szCs w:val="24"/>
-          <w:lang w:val="en-US"/>
         </w:rPr>
         <w:t xml:space="preserve"> </w:t>
       </w:r>
@@ -14989,14 +14883,12 @@
         <w:rPr>
           <w:szCs w:val="24"/>
           <w:vertAlign w:val="subscript"/>
-          <w:lang w:val="en-US"/>
         </w:rPr>
         <w:t>7</w:t>
       </w:r>
       <w:r>
         <w:rPr>
           <w:szCs w:val="24"/>
-          <w:lang w:val="en-US"/>
         </w:rPr>
         <w:t xml:space="preserve"> </w:t>
       </w:r>
@@ -15004,14 +14896,12 @@
         <w:rPr>
           <w:rFonts w:ascii="Cambria Math" w:hAnsi="Cambria Math" w:cs="Cambria Math"/>
           <w:szCs w:val="24"/>
-          <w:lang w:val="en-US"/>
         </w:rPr>
         <w:t>⊕</w:t>
       </w:r>
       <w:r>
         <w:rPr>
           <w:szCs w:val="24"/>
-          <w:lang w:val="en-US"/>
         </w:rPr>
         <w:t xml:space="preserve"> </w:t>
       </w:r>
@@ -15026,14 +14916,12 @@
         <w:rPr>
           <w:szCs w:val="24"/>
           <w:vertAlign w:val="subscript"/>
-          <w:lang w:val="en-US"/>
         </w:rPr>
         <w:t>9</w:t>
       </w:r>
       <w:r>
         <w:rPr>
           <w:szCs w:val="24"/>
-          <w:lang w:val="en-US"/>
         </w:rPr>
         <w:t xml:space="preserve"> </w:t>
       </w:r>
@@ -15041,14 +14929,12 @@
         <w:rPr>
           <w:rFonts w:ascii="Cambria Math" w:hAnsi="Cambria Math" w:cs="Cambria Math"/>
           <w:szCs w:val="24"/>
-          <w:lang w:val="en-US"/>
         </w:rPr>
         <w:t>⊕</w:t>
       </w:r>
       <w:r>
         <w:rPr>
           <w:szCs w:val="24"/>
-          <w:lang w:val="en-US"/>
         </w:rPr>
         <w:t xml:space="preserve"> </w:t>
       </w:r>
@@ -15063,35 +14949,30 @@
         <w:rPr>
           <w:szCs w:val="24"/>
           <w:vertAlign w:val="subscript"/>
-          <w:lang w:val="en-US"/>
         </w:rPr>
         <w:t>11</w:t>
       </w:r>
       <w:r>
         <w:rPr>
           <w:szCs w:val="24"/>
-          <w:lang w:val="en-US"/>
-        </w:rPr>
-        <w:t xml:space="preserve"> </w:t>
-      </w:r>
-      <w:r>
-        <w:rPr>
-          <w:szCs w:val="24"/>
-          <w:lang w:val="en-US"/>
+        </w:rPr>
+        <w:t xml:space="preserve"> </w:t>
+      </w:r>
+      <w:r>
+        <w:rPr>
+          <w:szCs w:val="24"/>
         </w:rPr>
         <w:t>=</w:t>
       </w:r>
       <w:r>
         <w:rPr>
           <w:szCs w:val="24"/>
-          <w:lang w:val="en-US"/>
         </w:rPr>
         <w:t xml:space="preserve"> 0</w:t>
       </w:r>
       <w:r>
         <w:rPr>
           <w:szCs w:val="24"/>
-          <w:lang w:val="en-US"/>
         </w:rPr>
         <w:t xml:space="preserve"> </w:t>
       </w:r>
@@ -15099,14 +14980,12 @@
         <w:rPr>
           <w:rFonts w:ascii="Cambria Math" w:hAnsi="Cambria Math" w:cs="Cambria Math"/>
           <w:szCs w:val="24"/>
-          <w:lang w:val="en-US"/>
         </w:rPr>
         <w:t>⊕</w:t>
       </w:r>
       <w:r>
         <w:rPr>
           <w:szCs w:val="24"/>
-          <w:lang w:val="en-US"/>
         </w:rPr>
         <w:t xml:space="preserve"> 1 </w:t>
       </w:r>
@@ -15114,14 +14993,12 @@
         <w:rPr>
           <w:rFonts w:ascii="Cambria Math" w:hAnsi="Cambria Math" w:cs="Cambria Math"/>
           <w:szCs w:val="24"/>
-          <w:lang w:val="en-US"/>
         </w:rPr>
         <w:t>⊕</w:t>
       </w:r>
       <w:r>
         <w:rPr>
           <w:szCs w:val="24"/>
-          <w:lang w:val="en-US"/>
         </w:rPr>
         <w:t xml:space="preserve"> 0 </w:t>
       </w:r>
@@ -15129,28 +15006,24 @@
         <w:rPr>
           <w:rFonts w:ascii="Cambria Math" w:hAnsi="Cambria Math" w:cs="Cambria Math"/>
           <w:szCs w:val="24"/>
-          <w:lang w:val="en-US"/>
         </w:rPr>
         <w:t>⊕</w:t>
       </w:r>
       <w:r>
         <w:rPr>
           <w:szCs w:val="24"/>
-          <w:lang w:val="en-US"/>
-        </w:rPr>
-        <w:t xml:space="preserve"> </w:t>
-      </w:r>
-      <w:r>
-        <w:rPr>
-          <w:szCs w:val="24"/>
-          <w:lang w:val="en-US"/>
+        </w:rPr>
+        <w:t xml:space="preserve"> </w:t>
+      </w:r>
+      <w:r>
+        <w:rPr>
+          <w:szCs w:val="24"/>
         </w:rPr>
         <w:t>1</w:t>
       </w:r>
       <w:r>
         <w:rPr>
           <w:szCs w:val="24"/>
-          <w:lang w:val="en-US"/>
         </w:rPr>
         <w:t xml:space="preserve"> </w:t>
       </w:r>
@@ -15158,14 +15031,12 @@
         <w:rPr>
           <w:rFonts w:ascii="Cambria Math" w:hAnsi="Cambria Math" w:cs="Cambria Math"/>
           <w:szCs w:val="24"/>
-          <w:lang w:val="en-US"/>
         </w:rPr>
         <w:t>⊕</w:t>
       </w:r>
       <w:r>
         <w:rPr>
           <w:szCs w:val="24"/>
-          <w:lang w:val="en-US"/>
         </w:rPr>
         <w:t xml:space="preserve"> 1 </w:t>
       </w:r>
@@ -15173,14 +15044,12 @@
         <w:rPr>
           <w:rFonts w:ascii="Cambria Math" w:hAnsi="Cambria Math" w:cs="Cambria Math"/>
           <w:szCs w:val="24"/>
-          <w:lang w:val="en-US"/>
         </w:rPr>
         <w:t>⊕</w:t>
       </w:r>
       <w:r>
         <w:rPr>
           <w:szCs w:val="24"/>
-          <w:lang w:val="en-US"/>
         </w:rPr>
         <w:t xml:space="preserve"> 0 </w:t>
       </w:r>
@@ -15188,14 +15057,12 @@
         <w:rPr>
           <w:rFonts w:ascii="Cambria Math" w:hAnsi="Cambria Math" w:cs="Cambria Math"/>
           <w:szCs w:val="24"/>
-          <w:lang w:val="en-US"/>
         </w:rPr>
         <w:t>⊕</w:t>
       </w:r>
       <w:r>
         <w:rPr>
           <w:szCs w:val="24"/>
-          <w:lang w:val="en-US"/>
         </w:rPr>
         <w:t xml:space="preserve"> 0 </w:t>
       </w:r>
@@ -15203,35 +15070,18 @@
         <w:rPr>
           <w:rFonts w:ascii="Cambria Math" w:hAnsi="Cambria Math" w:cs="Cambria Math"/>
           <w:szCs w:val="24"/>
-          <w:lang w:val="en-US"/>
         </w:rPr>
         <w:t>⊕</w:t>
       </w:r>
       <w:r>
         <w:rPr>
           <w:szCs w:val="24"/>
-          <w:lang w:val="en-US"/>
-        </w:rPr>
-        <w:t xml:space="preserve"> </w:t>
-      </w:r>
-      <w:r>
-        <w:rPr>
-          <w:szCs w:val="24"/>
-          <w:lang w:val="en-US"/>
-        </w:rPr>
-        <w:t>1</w:t>
-      </w:r>
-      <w:r>
-        <w:rPr>
-          <w:szCs w:val="24"/>
-          <w:lang w:val="en-US"/>
-        </w:rPr>
-        <w:t xml:space="preserve"> </w:t>
-      </w:r>
-      <w:r>
-        <w:rPr>
-          <w:szCs w:val="24"/>
-          <w:lang w:val="en-US"/>
+        </w:rPr>
+        <w:t xml:space="preserve"> 1 </w:t>
+      </w:r>
+      <w:r>
+        <w:rPr>
+          <w:szCs w:val="24"/>
         </w:rPr>
         <w:t>= 0</w:t>
       </w:r>
@@ -16723,6 +16573,7 @@
         <w:jc w:val="both"/>
         <w:rPr>
           <w:szCs w:val="24"/>
+          <w:lang w:val="en-US"/>
         </w:rPr>
       </w:pPr>
       <w:r>
@@ -16735,6 +16586,7 @@
       <w:r>
         <w:rPr>
           <w:szCs w:val="24"/>
+          <w:lang w:val="en-US"/>
         </w:rPr>
         <w:t xml:space="preserve"> = (</w:t>
       </w:r>
@@ -16749,12 +16601,14 @@
         <w:rPr>
           <w:szCs w:val="24"/>
           <w:vertAlign w:val="subscript"/>
+          <w:lang w:val="en-US"/>
         </w:rPr>
         <w:t>1</w:t>
       </w:r>
       <w:r>
         <w:rPr>
           <w:szCs w:val="24"/>
+          <w:lang w:val="en-US"/>
         </w:rPr>
         <w:t>,</w:t>
       </w:r>
@@ -16762,6 +16616,7 @@
         <w:rPr>
           <w:szCs w:val="24"/>
           <w:vertAlign w:val="subscript"/>
+          <w:lang w:val="en-US"/>
         </w:rPr>
         <w:t xml:space="preserve"> </w:t>
       </w:r>
@@ -16776,18 +16631,21 @@
         <w:rPr>
           <w:szCs w:val="24"/>
           <w:vertAlign w:val="subscript"/>
+          <w:lang w:val="en-US"/>
         </w:rPr>
         <w:t>2</w:t>
       </w:r>
       <w:r>
         <w:rPr>
           <w:szCs w:val="24"/>
+          <w:lang w:val="en-US"/>
         </w:rPr>
         <w:t>,</w:t>
       </w:r>
       <w:r>
         <w:rPr>
           <w:szCs w:val="24"/>
+          <w:lang w:val="en-US"/>
         </w:rPr>
         <w:t xml:space="preserve"> </w:t>
       </w:r>
@@ -16802,12 +16660,14 @@
         <w:rPr>
           <w:szCs w:val="24"/>
           <w:vertAlign w:val="subscript"/>
+          <w:lang w:val="en-US"/>
         </w:rPr>
         <w:t>3</w:t>
       </w:r>
       <w:r>
         <w:rPr>
           <w:szCs w:val="24"/>
+          <w:lang w:val="en-US"/>
         </w:rPr>
         <w:t xml:space="preserve">, </w:t>
       </w:r>
@@ -16822,24 +16682,28 @@
         <w:rPr>
           <w:szCs w:val="24"/>
           <w:vertAlign w:val="subscript"/>
+          <w:lang w:val="en-US"/>
         </w:rPr>
         <w:t>4</w:t>
       </w:r>
       <w:r>
         <w:rPr>
           <w:szCs w:val="24"/>
+          <w:lang w:val="en-US"/>
         </w:rPr>
         <w:t xml:space="preserve">) = (0, 0, </w:t>
       </w:r>
       <w:r>
         <w:rPr>
           <w:szCs w:val="24"/>
+          <w:lang w:val="en-US"/>
         </w:rPr>
         <w:t>0, 0</w:t>
       </w:r>
       <w:r>
         <w:rPr>
           <w:szCs w:val="24"/>
+          <w:lang w:val="en-US"/>
         </w:rPr>
         <w:t>)</w:t>
       </w:r>
@@ -17140,21 +17004,7 @@
           <w:szCs w:val="24"/>
           <w:lang w:val="en-US"/>
         </w:rPr>
-        <w:t xml:space="preserve">745 </w:t>
-      </w:r>
-      <w:r>
-        <w:rPr>
-          <w:szCs w:val="24"/>
-          <w:lang w:val="en-US"/>
-        </w:rPr>
-        <w:t>→</w:t>
-      </w:r>
-      <w:r>
-        <w:rPr>
-          <w:szCs w:val="24"/>
-          <w:lang w:val="en-US"/>
-        </w:rPr>
-        <w:t xml:space="preserve"> r</w:t>
+        <w:t>745 → r</w:t>
       </w:r>
       <w:r>
         <w:rPr>
@@ -17237,21 +17087,7 @@
           <w:szCs w:val="24"/>
           <w:lang w:val="en-US"/>
         </w:rPr>
-        <w:t xml:space="preserve">(i + r) = 10 / 754 ≈ </w:t>
-      </w:r>
-      <w:r>
-        <w:rPr>
-          <w:szCs w:val="24"/>
-          <w:lang w:val="en-US"/>
-        </w:rPr>
-        <w:t>0.013</w:t>
-      </w:r>
-      <w:r>
-        <w:rPr>
-          <w:szCs w:val="24"/>
-          <w:lang w:val="en-US"/>
-        </w:rPr>
-        <w:t>3</w:t>
+        <w:t>(i + r) = 10 / 754 ≈ 0.0133</w:t>
       </w:r>
     </w:p>
     <w:p>
@@ -17421,6 +17257,7 @@
       </w:pPr>
       <w:r>
         <w:rPr>
+          <w:noProof/>
           <w:szCs w:val="24"/>
         </w:rPr>
         <w:drawing>
@@ -17472,14 +17309,27 @@
       <w:r>
         <w:t xml:space="preserve">Рисунок </w:t>
       </w:r>
-      <w:fldSimple w:instr=" SEQ Рисунок \* ARABIC ">
-        <w:r>
-          <w:rPr>
-            <w:noProof/>
-          </w:rPr>
-          <w:t>4</w:t>
-        </w:r>
-      </w:fldSimple>
+      <w:r>
+        <w:fldChar w:fldCharType="begin"/>
+      </w:r>
+      <w:r>
+        <w:instrText xml:space="preserve"> SEQ Рисунок \* ARABIC </w:instrText>
+      </w:r>
+      <w:r>
+        <w:fldChar w:fldCharType="separate"/>
+      </w:r>
+      <w:r>
+        <w:rPr>
+          <w:noProof/>
+        </w:rPr>
+        <w:t>4</w:t>
+      </w:r>
+      <w:r>
+        <w:rPr>
+          <w:noProof/>
+        </w:rPr>
+        <w:fldChar w:fldCharType="end"/>
+      </w:r>
       <w:bookmarkEnd w:id="6"/>
       <w:r>
         <w:t xml:space="preserve">. </w:t>
@@ -17555,7 +17405,7 @@
       <w:pPr>
         <w:pStyle w:val="aa"/>
       </w:pPr>
-      <w:bookmarkStart w:id="7" w:name="_Toc178339614"/>
+      <w:bookmarkStart w:id="7" w:name="_Toc179544662"/>
       <w:r>
         <w:lastRenderedPageBreak/>
         <w:t>Заключение</w:t>
@@ -17662,7 +17512,7 @@
           <w:szCs w:val="28"/>
         </w:rPr>
       </w:pPr>
-      <w:bookmarkStart w:id="8" w:name="_Toc178339615"/>
+      <w:bookmarkStart w:id="8" w:name="_Toc179544663"/>
       <w:r>
         <w:lastRenderedPageBreak/>
         <w:t>Список литературы</w:t>
@@ -17820,21 +17670,7 @@
             <w:rStyle w:val="ac"/>
             <w:szCs w:val="24"/>
           </w:rPr>
-          <w:t>https://picloud.pw/me</w:t>
-        </w:r>
-        <w:r>
-          <w:rPr>
-            <w:rStyle w:val="ac"/>
-            <w:szCs w:val="24"/>
-          </w:rPr>
-          <w:t>d</w:t>
-        </w:r>
-        <w:r>
-          <w:rPr>
-            <w:rStyle w:val="ac"/>
-            <w:szCs w:val="24"/>
-          </w:rPr>
-          <w:t>ia/resources/posts/2018/02/19/%D0%9C%D0%B5%D1%82%</w:t>
+          <w:t>https://picloud.pw/media/resources/posts/2018/02/19/%D0%9C%D0%B5%D1%82%</w:t>
         </w:r>
         <w:r>
           <w:rPr>
@@ -19060,15 +18896,6 @@
   </w:num>
   <w:num w:numId="12">
     <w:abstractNumId w:val="0"/>
-    <w:lvlOverride w:ilvl="0"/>
-    <w:lvlOverride w:ilvl="1"/>
-    <w:lvlOverride w:ilvl="2"/>
-    <w:lvlOverride w:ilvl="3"/>
-    <w:lvlOverride w:ilvl="4"/>
-    <w:lvlOverride w:ilvl="5"/>
-    <w:lvlOverride w:ilvl="6"/>
-    <w:lvlOverride w:ilvl="7"/>
-    <w:lvlOverride w:ilvl="8"/>
   </w:num>
 </w:numbering>
 </file>

</xml_diff>

<commit_message>
build(inf/lab2): 🎉 lab2 done
</commit_message>
<xml_diff>
--- a/informatics/lab2/docs/Информатика ЛР2 Р3107 Рязанов Никита.docx
+++ b/informatics/lab2/docs/Информатика ЛР2 Р3107 Рязанов Никита.docx
@@ -1019,14 +1019,27 @@
       <w:r>
         <w:t xml:space="preserve">Рисунок </w:t>
       </w:r>
-      <w:fldSimple w:instr=" SEQ Рисунок \* ARABIC ">
-        <w:r>
-          <w:rPr>
-            <w:noProof/>
-          </w:rPr>
-          <w:t>1</w:t>
-        </w:r>
-      </w:fldSimple>
+      <w:r>
+        <w:fldChar w:fldCharType="begin"/>
+      </w:r>
+      <w:r>
+        <w:instrText xml:space="preserve"> SEQ Рисунок \* ARABIC </w:instrText>
+      </w:r>
+      <w:r>
+        <w:fldChar w:fldCharType="separate"/>
+      </w:r>
+      <w:r>
+        <w:rPr>
+          <w:noProof/>
+        </w:rPr>
+        <w:t>1</w:t>
+      </w:r>
+      <w:r>
+        <w:rPr>
+          <w:noProof/>
+        </w:rPr>
+        <w:fldChar w:fldCharType="end"/>
+      </w:r>
       <w:bookmarkEnd w:id="1"/>
       <w:r>
         <w:t>.</w:t>
@@ -1236,27 +1249,14 @@
       <w:r>
         <w:t xml:space="preserve">Рисунок </w:t>
       </w:r>
-      <w:r>
-        <w:fldChar w:fldCharType="begin"/>
-      </w:r>
-      <w:r>
-        <w:instrText xml:space="preserve"> SEQ Рисунок \* ARABIC </w:instrText>
-      </w:r>
-      <w:r>
-        <w:fldChar w:fldCharType="separate"/>
-      </w:r>
-      <w:r>
-        <w:rPr>
-          <w:noProof/>
-        </w:rPr>
-        <w:t>2</w:t>
-      </w:r>
-      <w:r>
-        <w:rPr>
-          <w:noProof/>
-        </w:rPr>
-        <w:fldChar w:fldCharType="end"/>
-      </w:r>
+      <w:fldSimple w:instr=" SEQ Рисунок \* ARABIC ">
+        <w:r>
+          <w:rPr>
+            <w:noProof/>
+          </w:rPr>
+          <w:t>2</w:t>
+        </w:r>
+      </w:fldSimple>
       <w:bookmarkEnd w:id="4"/>
       <w:r>
         <w:t xml:space="preserve">. </w:t>
@@ -2653,27 +2653,14 @@
       <w:r>
         <w:t xml:space="preserve">Таблица </w:t>
       </w:r>
-      <w:r>
-        <w:fldChar w:fldCharType="begin"/>
-      </w:r>
-      <w:r>
-        <w:instrText xml:space="preserve"> SEQ Таблица \* ARABIC </w:instrText>
-      </w:r>
-      <w:r>
-        <w:fldChar w:fldCharType="separate"/>
-      </w:r>
-      <w:r>
-        <w:rPr>
-          <w:noProof/>
-        </w:rPr>
-        <w:t>1</w:t>
-      </w:r>
-      <w:r>
-        <w:rPr>
-          <w:noProof/>
-        </w:rPr>
-        <w:fldChar w:fldCharType="end"/>
-      </w:r>
+      <w:fldSimple w:instr=" SEQ Таблица \* ARABIC ">
+        <w:r>
+          <w:rPr>
+            <w:noProof/>
+          </w:rPr>
+          <w:t>1</w:t>
+        </w:r>
+      </w:fldSimple>
       <w:r>
         <w:t xml:space="preserve">. </w:t>
       </w:r>
@@ -5046,27 +5033,14 @@
       <w:r>
         <w:t xml:space="preserve">Таблица </w:t>
       </w:r>
-      <w:r>
-        <w:fldChar w:fldCharType="begin"/>
-      </w:r>
-      <w:r>
-        <w:instrText xml:space="preserve"> SEQ Таблица \* ARABIC </w:instrText>
-      </w:r>
-      <w:r>
-        <w:fldChar w:fldCharType="separate"/>
-      </w:r>
-      <w:r>
-        <w:rPr>
-          <w:noProof/>
-        </w:rPr>
-        <w:t>2</w:t>
-      </w:r>
-      <w:r>
-        <w:rPr>
-          <w:noProof/>
-        </w:rPr>
-        <w:fldChar w:fldCharType="end"/>
-      </w:r>
+      <w:fldSimple w:instr=" SEQ Таблица \* ARABIC ">
+        <w:r>
+          <w:rPr>
+            <w:noProof/>
+          </w:rPr>
+          <w:t>2</w:t>
+        </w:r>
+      </w:fldSimple>
       <w:r>
         <w:t>. Таблица кода Хэмминга для сообщения №</w:t>
       </w:r>
@@ -7641,27 +7615,14 @@
       <w:r>
         <w:t xml:space="preserve">Таблица </w:t>
       </w:r>
-      <w:r>
-        <w:fldChar w:fldCharType="begin"/>
-      </w:r>
-      <w:r>
-        <w:instrText xml:space="preserve"> SEQ Таблица \* ARABIC </w:instrText>
-      </w:r>
-      <w:r>
-        <w:fldChar w:fldCharType="separate"/>
-      </w:r>
-      <w:r>
-        <w:rPr>
-          <w:noProof/>
-        </w:rPr>
-        <w:t>3</w:t>
-      </w:r>
-      <w:r>
-        <w:rPr>
-          <w:noProof/>
-        </w:rPr>
-        <w:fldChar w:fldCharType="end"/>
-      </w:r>
+      <w:fldSimple w:instr=" SEQ Таблица \* ARABIC ">
+        <w:r>
+          <w:rPr>
+            <w:noProof/>
+          </w:rPr>
+          <w:t>3</w:t>
+        </w:r>
+      </w:fldSimple>
       <w:r>
         <w:t>. Таблица кода Хэмминга для сообщения №</w:t>
       </w:r>
@@ -9961,27 +9922,14 @@
       <w:r>
         <w:t xml:space="preserve">Таблица </w:t>
       </w:r>
-      <w:r>
-        <w:fldChar w:fldCharType="begin"/>
-      </w:r>
-      <w:r>
-        <w:instrText xml:space="preserve"> SEQ Таблица \* ARABIC </w:instrText>
-      </w:r>
-      <w:r>
-        <w:fldChar w:fldCharType="separate"/>
-      </w:r>
-      <w:r>
-        <w:rPr>
-          <w:noProof/>
-        </w:rPr>
-        <w:t>4</w:t>
-      </w:r>
-      <w:r>
-        <w:rPr>
-          <w:noProof/>
-        </w:rPr>
-        <w:fldChar w:fldCharType="end"/>
-      </w:r>
+      <w:fldSimple w:instr=" SEQ Таблица \* ARABIC ">
+        <w:r>
+          <w:rPr>
+            <w:noProof/>
+          </w:rPr>
+          <w:t>4</w:t>
+        </w:r>
+      </w:fldSimple>
       <w:r>
         <w:t xml:space="preserve">. </w:t>
       </w:r>
@@ -11178,27 +11126,14 @@
       <w:r>
         <w:t xml:space="preserve">Рисунок </w:t>
       </w:r>
-      <w:r>
-        <w:fldChar w:fldCharType="begin"/>
-      </w:r>
-      <w:r>
-        <w:instrText xml:space="preserve"> SEQ Рисунок \* ARABIC </w:instrText>
-      </w:r>
-      <w:r>
-        <w:fldChar w:fldCharType="separate"/>
-      </w:r>
-      <w:r>
-        <w:rPr>
-          <w:noProof/>
-        </w:rPr>
-        <w:t>3</w:t>
-      </w:r>
-      <w:r>
-        <w:rPr>
-          <w:noProof/>
-        </w:rPr>
-        <w:fldChar w:fldCharType="end"/>
-      </w:r>
+      <w:fldSimple w:instr=" SEQ Рисунок \* ARABIC ">
+        <w:r>
+          <w:rPr>
+            <w:noProof/>
+          </w:rPr>
+          <w:t>3</w:t>
+        </w:r>
+      </w:fldSimple>
       <w:bookmarkEnd w:id="5"/>
       <w:r>
         <w:t xml:space="preserve">. </w:t>
@@ -14592,27 +14527,14 @@
       <w:r>
         <w:t xml:space="preserve">Таблица </w:t>
       </w:r>
-      <w:r>
-        <w:fldChar w:fldCharType="begin"/>
-      </w:r>
-      <w:r>
-        <w:instrText xml:space="preserve"> SEQ Таблица \* ARABIC </w:instrText>
-      </w:r>
-      <w:r>
-        <w:fldChar w:fldCharType="separate"/>
-      </w:r>
-      <w:r>
-        <w:rPr>
-          <w:noProof/>
-        </w:rPr>
-        <w:t>5</w:t>
-      </w:r>
-      <w:r>
-        <w:rPr>
-          <w:noProof/>
-        </w:rPr>
-        <w:fldChar w:fldCharType="end"/>
-      </w:r>
+      <w:fldSimple w:instr=" SEQ Таблица \* ARABIC ">
+        <w:r>
+          <w:rPr>
+            <w:noProof/>
+          </w:rPr>
+          <w:t>5</w:t>
+        </w:r>
+      </w:fldSimple>
       <w:r>
         <w:t xml:space="preserve">. </w:t>
       </w:r>
@@ -17309,27 +17231,14 @@
       <w:r>
         <w:t xml:space="preserve">Рисунок </w:t>
       </w:r>
-      <w:r>
-        <w:fldChar w:fldCharType="begin"/>
-      </w:r>
-      <w:r>
-        <w:instrText xml:space="preserve"> SEQ Рисунок \* ARABIC </w:instrText>
-      </w:r>
-      <w:r>
-        <w:fldChar w:fldCharType="separate"/>
-      </w:r>
-      <w:r>
-        <w:rPr>
-          <w:noProof/>
-        </w:rPr>
-        <w:t>4</w:t>
-      </w:r>
-      <w:r>
-        <w:rPr>
-          <w:noProof/>
-        </w:rPr>
-        <w:fldChar w:fldCharType="end"/>
-      </w:r>
+      <w:fldSimple w:instr=" SEQ Рисунок \* ARABIC ">
+        <w:r>
+          <w:rPr>
+            <w:noProof/>
+          </w:rPr>
+          <w:t>4</w:t>
+        </w:r>
+      </w:fldSimple>
       <w:bookmarkEnd w:id="6"/>
       <w:r>
         <w:t xml:space="preserve">. </w:t>
@@ -17370,10 +17279,9 @@
         <w:r>
           <w:rPr>
             <w:rStyle w:val="ac"/>
-            <w:color w:val="1155CC"/>
             <w:szCs w:val="24"/>
           </w:rPr>
-          <w:t>https://github.com/s4dnex/itmo-labs/blob/main/informatics/lab3/src/lab3.py</w:t>
+          <w:t>https://github.com/s4dnex/itmo-labs/blob/main/informatics/lab3/src/hamming_decoder.py</w:t>
         </w:r>
       </w:hyperlink>
     </w:p>
@@ -17845,7 +17753,7 @@
       <w:lvlText w:val=""/>
       <w:lvlJc w:val="left"/>
       <w:pPr>
-        <w:ind w:left="1069" w:hanging="360"/>
+        <w:ind w:left="360" w:hanging="360"/>
       </w:pPr>
       <w:rPr>
         <w:rFonts w:ascii="Symbol" w:hAnsi="Symbol" w:hint="default"/>
@@ -17857,7 +17765,7 @@
       <w:lvlText w:val="o"/>
       <w:lvlJc w:val="left"/>
       <w:pPr>
-        <w:ind w:left="1789" w:hanging="360"/>
+        <w:ind w:left="1080" w:hanging="360"/>
       </w:pPr>
       <w:rPr>
         <w:rFonts w:ascii="Courier New" w:hAnsi="Courier New" w:cs="Courier New" w:hint="default"/>
@@ -17869,7 +17777,7 @@
       <w:lvlText w:val=""/>
       <w:lvlJc w:val="left"/>
       <w:pPr>
-        <w:ind w:left="2509" w:hanging="360"/>
+        <w:ind w:left="1800" w:hanging="360"/>
       </w:pPr>
       <w:rPr>
         <w:rFonts w:ascii="Wingdings" w:hAnsi="Wingdings" w:hint="default"/>
@@ -17881,7 +17789,7 @@
       <w:lvlText w:val=""/>
       <w:lvlJc w:val="left"/>
       <w:pPr>
-        <w:ind w:left="3229" w:hanging="360"/>
+        <w:ind w:left="2520" w:hanging="360"/>
       </w:pPr>
       <w:rPr>
         <w:rFonts w:ascii="Symbol" w:hAnsi="Symbol" w:hint="default"/>
@@ -17893,7 +17801,7 @@
       <w:lvlText w:val="o"/>
       <w:lvlJc w:val="left"/>
       <w:pPr>
-        <w:ind w:left="3949" w:hanging="360"/>
+        <w:ind w:left="3240" w:hanging="360"/>
       </w:pPr>
       <w:rPr>
         <w:rFonts w:ascii="Courier New" w:hAnsi="Courier New" w:cs="Courier New" w:hint="default"/>
@@ -17905,7 +17813,7 @@
       <w:lvlText w:val=""/>
       <w:lvlJc w:val="left"/>
       <w:pPr>
-        <w:ind w:left="4669" w:hanging="360"/>
+        <w:ind w:left="3960" w:hanging="360"/>
       </w:pPr>
       <w:rPr>
         <w:rFonts w:ascii="Wingdings" w:hAnsi="Wingdings" w:hint="default"/>
@@ -17917,7 +17825,7 @@
       <w:lvlText w:val=""/>
       <w:lvlJc w:val="left"/>
       <w:pPr>
-        <w:ind w:left="5389" w:hanging="360"/>
+        <w:ind w:left="4680" w:hanging="360"/>
       </w:pPr>
       <w:rPr>
         <w:rFonts w:ascii="Symbol" w:hAnsi="Symbol" w:hint="default"/>
@@ -17929,7 +17837,7 @@
       <w:lvlText w:val="o"/>
       <w:lvlJc w:val="left"/>
       <w:pPr>
-        <w:ind w:left="6109" w:hanging="360"/>
+        <w:ind w:left="5400" w:hanging="360"/>
       </w:pPr>
       <w:rPr>
         <w:rFonts w:ascii="Courier New" w:hAnsi="Courier New" w:cs="Courier New" w:hint="default"/>
@@ -17941,7 +17849,7 @@
       <w:lvlText w:val=""/>
       <w:lvlJc w:val="left"/>
       <w:pPr>
-        <w:ind w:left="6829" w:hanging="360"/>
+        <w:ind w:left="6120" w:hanging="360"/>
       </w:pPr>
       <w:rPr>
         <w:rFonts w:ascii="Wingdings" w:hAnsi="Wingdings" w:hint="default"/>

</xml_diff>